<commit_message>
update deposite by MRI
</commit_message>
<xml_diff>
--- a/doc/2203_Bootloader-MOD-v1.docx
+++ b/doc/2203_Bootloader-MOD-v1.docx
@@ -1,10 +1,10 @@
 
 <file path=word/document.xml><?xml version="1.0" encoding="utf-8"?>
-<w:document xmlns:wpc="http://schemas.microsoft.com/office/word/2010/wordprocessingCanvas" xmlns:cx="http://schemas.microsoft.com/office/drawing/2014/chartex" xmlns:cx1="http://schemas.microsoft.com/office/drawing/2015/9/8/chartex" xmlns:mc="http://schemas.openxmlformats.org/markup-compatibility/2006" xmlns:o="urn:schemas-microsoft-com:office:office" xmlns:r="http://schemas.openxmlformats.org/officeDocument/2006/relationships" xmlns:m="http://schemas.openxmlformats.org/officeDocument/2006/math" xmlns:v="urn:schemas-microsoft-com:vml" xmlns:wp14="http://schemas.microsoft.com/office/word/2010/wordprocessingDrawing" xmlns:wp="http://schemas.openxmlformats.org/drawingml/2006/wordprocessingDrawing" xmlns:w10="urn:schemas-microsoft-com:office:word" xmlns:w="http://schemas.openxmlformats.org/wordprocessingml/2006/main" xmlns:w14="http://schemas.microsoft.com/office/word/2010/wordml" xmlns:w15="http://schemas.microsoft.com/office/word/2012/wordml" xmlns:w16se="http://schemas.microsoft.com/office/word/2015/wordml/symex" xmlns:wpg="http://schemas.microsoft.com/office/word/2010/wordprocessingGroup" xmlns:wpi="http://schemas.microsoft.com/office/word/2010/wordprocessingInk" xmlns:wne="http://schemas.microsoft.com/office/word/2006/wordml" xmlns:wps="http://schemas.microsoft.com/office/word/2010/wordprocessingShape" mc:Ignorable="w14 w15 w16se wp14">
+<w:document xmlns:wpc="http://schemas.microsoft.com/office/word/2010/wordprocessingCanvas" xmlns:cx="http://schemas.microsoft.com/office/drawing/2014/chartex" xmlns:cx1="http://schemas.microsoft.com/office/drawing/2015/9/8/chartex" xmlns:cx2="http://schemas.microsoft.com/office/drawing/2015/10/21/chartex" xmlns:cx3="http://schemas.microsoft.com/office/drawing/2016/5/9/chartex" xmlns:cx4="http://schemas.microsoft.com/office/drawing/2016/5/10/chartex" xmlns:cx5="http://schemas.microsoft.com/office/drawing/2016/5/11/chartex" xmlns:cx6="http://schemas.microsoft.com/office/drawing/2016/5/12/chartex" xmlns:cx7="http://schemas.microsoft.com/office/drawing/2016/5/13/chartex" xmlns:cx8="http://schemas.microsoft.com/office/drawing/2016/5/14/chartex" xmlns:mc="http://schemas.openxmlformats.org/markup-compatibility/2006" xmlns:aink="http://schemas.microsoft.com/office/drawing/2016/ink" xmlns:am3d="http://schemas.microsoft.com/office/drawing/2017/model3d" xmlns:o="urn:schemas-microsoft-com:office:office" xmlns:oel="http://schemas.microsoft.com/office/2019/extlst" xmlns:r="http://schemas.openxmlformats.org/officeDocument/2006/relationships" xmlns:m="http://schemas.openxmlformats.org/officeDocument/2006/math" xmlns:v="urn:schemas-microsoft-com:vml" xmlns:wp14="http://schemas.microsoft.com/office/word/2010/wordprocessingDrawing" xmlns:wp="http://schemas.openxmlformats.org/drawingml/2006/wordprocessingDrawing" xmlns:w10="urn:schemas-microsoft-com:office:word" xmlns:w="http://schemas.openxmlformats.org/wordprocessingml/2006/main" xmlns:w14="http://schemas.microsoft.com/office/word/2010/wordml" xmlns:w15="http://schemas.microsoft.com/office/word/2012/wordml" xmlns:w16cex="http://schemas.microsoft.com/office/word/2018/wordml/cex" xmlns:w16cid="http://schemas.microsoft.com/office/word/2016/wordml/cid" xmlns:w16="http://schemas.microsoft.com/office/word/2018/wordml" xmlns:w16du="http://schemas.microsoft.com/office/word/2023/wordml/word16du" xmlns:w16sdtdh="http://schemas.microsoft.com/office/word/2020/wordml/sdtdatahash" xmlns:w16se="http://schemas.microsoft.com/office/word/2015/wordml/symex" xmlns:wpg="http://schemas.microsoft.com/office/word/2010/wordprocessingGroup" xmlns:wpi="http://schemas.microsoft.com/office/word/2010/wordprocessingInk" xmlns:wne="http://schemas.microsoft.com/office/word/2006/wordml" xmlns:wps="http://schemas.microsoft.com/office/word/2010/wordprocessingShape" mc:Ignorable="w14 w15 w16se w16cid w16 w16cex w16sdtdh wp14">
   <w:body>
     <w:p>
       <w:pPr>
-        <w:pStyle w:val="Titre"/>
+        <w:pStyle w:val="Title"/>
       </w:pPr>
       <w:r>
         <w:t>Projet</w:t>
@@ -41,7 +41,7 @@
     </w:p>
     <w:tbl>
       <w:tblPr>
-        <w:tblStyle w:val="Grilledutableau"/>
+        <w:tblStyle w:val="TableGrid"/>
         <w:tblW w:w="9076" w:type="dxa"/>
         <w:tblLook w:val="04A0" w:firstRow="1" w:lastRow="0" w:firstColumn="1" w:lastColumn="0" w:noHBand="0" w:noVBand="1"/>
       </w:tblPr>
@@ -61,18 +61,18 @@
           <w:p>
             <w:pPr>
               <w:rPr>
-                <w:rStyle w:val="lev"/>
+                <w:rStyle w:val="Strong"/>
               </w:rPr>
             </w:pPr>
             <w:r>
               <w:rPr>
-                <w:rStyle w:val="lev"/>
+                <w:rStyle w:val="Strong"/>
               </w:rPr>
               <w:t>P</w:t>
             </w:r>
             <w:r>
               <w:rPr>
-                <w:rStyle w:val="lev"/>
+                <w:rStyle w:val="Strong"/>
               </w:rPr>
               <w:t>ROJET:</w:t>
             </w:r>
@@ -83,7 +83,11 @@
             <w:tcW w:w="5991" w:type="dxa"/>
             <w:gridSpan w:val="4"/>
           </w:tcPr>
-          <w:p/>
+          <w:p>
+            <w:r>
+              <w:t>2203 Bootloader</w:t>
+            </w:r>
+          </w:p>
         </w:tc>
       </w:tr>
       <w:tr>
@@ -95,12 +99,12 @@
           <w:p>
             <w:pPr>
               <w:rPr>
-                <w:rStyle w:val="lev"/>
+                <w:rStyle w:val="Strong"/>
               </w:rPr>
             </w:pPr>
             <w:r>
               <w:rPr>
-                <w:rStyle w:val="lev"/>
+                <w:rStyle w:val="Strong"/>
               </w:rPr>
               <w:t>Entreprise/Client:</w:t>
             </w:r>
@@ -110,7 +114,11 @@
           <w:tcPr>
             <w:tcW w:w="2977" w:type="dxa"/>
           </w:tcPr>
-          <w:p/>
+          <w:p>
+            <w:r>
+              <w:t>-</w:t>
+            </w:r>
+          </w:p>
         </w:tc>
         <w:tc>
           <w:tcPr>
@@ -136,7 +144,11 @@
             <w:tcW w:w="1455" w:type="dxa"/>
             <w:gridSpan w:val="2"/>
           </w:tcPr>
-          <w:p/>
+          <w:p>
+            <w:r>
+              <w:t>SLO</w:t>
+            </w:r>
+          </w:p>
         </w:tc>
       </w:tr>
       <w:tr>
@@ -152,18 +164,18 @@
           <w:p>
             <w:pPr>
               <w:rPr>
-                <w:rStyle w:val="lev"/>
+                <w:rStyle w:val="Strong"/>
               </w:rPr>
             </w:pPr>
             <w:r>
               <w:rPr>
-                <w:rStyle w:val="lev"/>
+                <w:rStyle w:val="Strong"/>
               </w:rPr>
               <w:t>Demandé par (Prénom, Nom)</w:t>
             </w:r>
             <w:r>
               <w:rPr>
-                <w:rStyle w:val="lev"/>
+                <w:rStyle w:val="Strong"/>
               </w:rPr>
               <w:t>:</w:t>
             </w:r>
@@ -173,7 +185,11 @@
           <w:tcPr>
             <w:tcW w:w="2977" w:type="dxa"/>
           </w:tcPr>
-          <w:p/>
+          <w:p>
+            <w:r>
+              <w:t>PBY</w:t>
+            </w:r>
+          </w:p>
         </w:tc>
         <w:tc>
           <w:tcPr>
@@ -183,13 +199,13 @@
           <w:p>
             <w:r>
               <w:rPr>
-                <w:rStyle w:val="lev"/>
+                <w:rStyle w:val="Strong"/>
               </w:rPr>
               <w:t>Date</w:t>
             </w:r>
             <w:r>
               <w:rPr>
-                <w:rStyle w:val="lev"/>
+                <w:rStyle w:val="Strong"/>
               </w:rPr>
               <w:t>:</w:t>
             </w:r>
@@ -199,7 +215,11 @@
           <w:tcPr>
             <w:tcW w:w="1438" w:type="dxa"/>
           </w:tcPr>
-          <w:p/>
+          <w:p>
+            <w:r>
+              <w:t>-</w:t>
+            </w:r>
+          </w:p>
         </w:tc>
       </w:tr>
       <w:tr>
@@ -211,36 +231,36 @@
           <w:p>
             <w:pPr>
               <w:rPr>
-                <w:rStyle w:val="lev"/>
+                <w:rStyle w:val="Strong"/>
               </w:rPr>
             </w:pPr>
             <w:r>
               <w:rPr>
-                <w:rStyle w:val="lev"/>
+                <w:rStyle w:val="Strong"/>
               </w:rPr>
               <w:t xml:space="preserve">Objet (No ou réf, </w:t>
             </w:r>
             <w:r>
               <w:rPr>
-                <w:rStyle w:val="lev"/>
+                <w:rStyle w:val="Strong"/>
               </w:rPr>
               <w:t>p</w:t>
             </w:r>
             <w:r>
               <w:rPr>
-                <w:rStyle w:val="lev"/>
+                <w:rStyle w:val="Strong"/>
               </w:rPr>
               <w:t>ièce,</w:t>
             </w:r>
             <w:r>
               <w:rPr>
-                <w:rStyle w:val="lev"/>
+                <w:rStyle w:val="Strong"/>
               </w:rPr>
               <w:t xml:space="preserve"> </w:t>
             </w:r>
             <w:r>
               <w:rPr>
-                <w:rStyle w:val="lev"/>
+                <w:rStyle w:val="Strong"/>
               </w:rPr>
               <w:t>PCB...)</w:t>
             </w:r>
@@ -251,7 +271,11 @@
             <w:tcW w:w="5991" w:type="dxa"/>
             <w:gridSpan w:val="4"/>
           </w:tcPr>
-          <w:p/>
+          <w:p>
+            <w:r>
+              <w:t>2203</w:t>
+            </w:r>
+          </w:p>
         </w:tc>
       </w:tr>
       <w:tr>
@@ -267,18 +291,18 @@
           <w:p>
             <w:pPr>
               <w:rPr>
-                <w:rStyle w:val="lev"/>
+                <w:rStyle w:val="Strong"/>
               </w:rPr>
             </w:pPr>
             <w:r>
               <w:rPr>
-                <w:rStyle w:val="lev"/>
+                <w:rStyle w:val="Strong"/>
               </w:rPr>
               <w:t>Version</w:t>
             </w:r>
             <w:r>
               <w:rPr>
-                <w:rStyle w:val="lev"/>
+                <w:rStyle w:val="Strong"/>
               </w:rPr>
               <w:t xml:space="preserve"> à modifier:</w:t>
             </w:r>
@@ -289,7 +313,11 @@
             <w:tcW w:w="5974" w:type="dxa"/>
             <w:gridSpan w:val="3"/>
           </w:tcPr>
-          <w:p/>
+          <w:p>
+            <w:r>
+              <w:t>v1</w:t>
+            </w:r>
+          </w:p>
         </w:tc>
       </w:tr>
     </w:tbl>
@@ -309,7 +337,7 @@
     </w:p>
     <w:tbl>
       <w:tblPr>
-        <w:tblStyle w:val="Grilledutableau"/>
+        <w:tblStyle w:val="TableGrid"/>
         <w:tblW w:w="9076" w:type="dxa"/>
         <w:tblLook w:val="04A0" w:firstRow="1" w:lastRow="0" w:firstColumn="1" w:lastColumn="0" w:noHBand="0" w:noVBand="1"/>
       </w:tblPr>
@@ -328,12 +356,12 @@
           <w:p>
             <w:pPr>
               <w:rPr>
-                <w:rStyle w:val="lev"/>
+                <w:rStyle w:val="Strong"/>
               </w:rPr>
             </w:pPr>
             <w:r>
               <w:rPr>
-                <w:rStyle w:val="lev"/>
+                <w:rStyle w:val="Strong"/>
               </w:rPr>
               <w:t>Auteur (ETML-ES):</w:t>
             </w:r>
@@ -345,7 +373,7 @@
           </w:tcPr>
           <w:p>
             <w:r>
-              <w:t>Basile Gaspar</w:t>
+              <w:t>Meven Ricchieri</w:t>
             </w:r>
           </w:p>
         </w:tc>
@@ -388,12 +416,12 @@
           <w:p>
             <w:pPr>
               <w:rPr>
-                <w:rStyle w:val="lev"/>
+                <w:rStyle w:val="Strong"/>
               </w:rPr>
             </w:pPr>
             <w:r>
               <w:rPr>
-                <w:rStyle w:val="lev"/>
+                <w:rStyle w:val="Strong"/>
               </w:rPr>
               <w:t>Nouvelle version:</w:t>
             </w:r>
@@ -403,7 +431,11 @@
           <w:tcPr>
             <w:tcW w:w="3402" w:type="dxa"/>
           </w:tcPr>
-          <w:p/>
+          <w:p>
+            <w:r>
+              <w:t>V1B</w:t>
+            </w:r>
+          </w:p>
         </w:tc>
         <w:tc>
           <w:tcPr>
@@ -447,7 +479,7 @@
     </w:tbl>
     <w:p>
       <w:pPr>
-        <w:pStyle w:val="Titre1"/>
+        <w:pStyle w:val="Heading1"/>
       </w:pPr>
       <w:r>
         <w:t>Référence conception</w:t>
@@ -480,7 +512,7 @@
     </w:p>
     <w:p>
       <w:pPr>
-        <w:pStyle w:val="Titre1"/>
+        <w:pStyle w:val="Heading1"/>
       </w:pPr>
       <w:r>
         <w:t>Détail des modifications</w:t>
@@ -494,15 +526,15 @@
     </w:p>
     <w:tbl>
       <w:tblPr>
-        <w:tblStyle w:val="Grilledutableau"/>
+        <w:tblStyle w:val="TableGrid"/>
         <w:tblW w:w="9747" w:type="dxa"/>
         <w:tblLayout w:type="fixed"/>
         <w:tblLook w:val="04A0" w:firstRow="1" w:lastRow="0" w:firstColumn="1" w:lastColumn="0" w:noHBand="0" w:noVBand="1"/>
       </w:tblPr>
       <w:tblGrid>
         <w:gridCol w:w="352"/>
-        <w:gridCol w:w="7553"/>
-        <w:gridCol w:w="708"/>
+        <w:gridCol w:w="7269"/>
+        <w:gridCol w:w="992"/>
         <w:gridCol w:w="1134"/>
       </w:tblGrid>
       <w:tr>
@@ -514,12 +546,12 @@
           <w:p>
             <w:pPr>
               <w:rPr>
-                <w:rStyle w:val="lev"/>
+                <w:rStyle w:val="Strong"/>
               </w:rPr>
             </w:pPr>
             <w:r>
               <w:rPr>
-                <w:rStyle w:val="lev"/>
+                <w:rStyle w:val="Strong"/>
               </w:rPr>
               <w:t>#</w:t>
             </w:r>
@@ -527,7 +559,7 @@
         </w:tc>
         <w:tc>
           <w:tcPr>
-            <w:tcW w:w="7553" w:type="dxa"/>
+            <w:tcW w:w="7269" w:type="dxa"/>
             <w:shd w:val="clear" w:color="auto" w:fill="9CC2E5" w:themeFill="accent5" w:themeFillTint="99"/>
           </w:tcPr>
           <w:p>
@@ -546,7 +578,7 @@
         </w:tc>
         <w:tc>
           <w:tcPr>
-            <w:tcW w:w="708" w:type="dxa"/>
+            <w:tcW w:w="992" w:type="dxa"/>
             <w:shd w:val="clear" w:color="auto" w:fill="9CC2E5" w:themeFill="accent5" w:themeFillTint="99"/>
           </w:tcPr>
           <w:p>
@@ -592,12 +624,12 @@
           <w:p>
             <w:pPr>
               <w:rPr>
-                <w:rStyle w:val="lev"/>
+                <w:rStyle w:val="Strong"/>
               </w:rPr>
             </w:pPr>
             <w:r>
               <w:rPr>
-                <w:rStyle w:val="lev"/>
+                <w:rStyle w:val="Strong"/>
               </w:rPr>
               <w:t>1</w:t>
             </w:r>
@@ -605,7 +637,7 @@
         </w:tc>
         <w:tc>
           <w:tcPr>
-            <w:tcW w:w="7553" w:type="dxa"/>
+            <w:tcW w:w="7269" w:type="dxa"/>
           </w:tcPr>
           <w:p>
             <w:r>
@@ -615,14 +647,17 @@
         </w:tc>
         <w:tc>
           <w:tcPr>
-            <w:tcW w:w="708" w:type="dxa"/>
+            <w:tcW w:w="992" w:type="dxa"/>
           </w:tcPr>
           <w:p>
             <w:pPr>
               <w:jc w:val="center"/>
             </w:pPr>
             <w:r>
-              <w:t>BGR</w:t>
+              <w:t>BG</w:t>
+            </w:r>
+            <w:r>
+              <w:t>R</w:t>
             </w:r>
           </w:p>
         </w:tc>
@@ -641,12 +676,12 @@
           <w:p>
             <w:pPr>
               <w:rPr>
-                <w:rStyle w:val="lev"/>
+                <w:rStyle w:val="Strong"/>
               </w:rPr>
             </w:pPr>
             <w:r>
               <w:rPr>
-                <w:rStyle w:val="lev"/>
+                <w:rStyle w:val="Strong"/>
               </w:rPr>
               <w:t>2</w:t>
             </w:r>
@@ -654,7 +689,7 @@
         </w:tc>
         <w:tc>
           <w:tcPr>
-            <w:tcW w:w="7553" w:type="dxa"/>
+            <w:tcW w:w="7269" w:type="dxa"/>
           </w:tcPr>
           <w:p>
             <w:r>
@@ -664,7 +699,7 @@
         </w:tc>
         <w:tc>
           <w:tcPr>
-            <w:tcW w:w="708" w:type="dxa"/>
+            <w:tcW w:w="992" w:type="dxa"/>
           </w:tcPr>
           <w:p>
             <w:pPr>
@@ -690,12 +725,12 @@
           <w:p>
             <w:pPr>
               <w:rPr>
-                <w:rStyle w:val="lev"/>
+                <w:rStyle w:val="Strong"/>
               </w:rPr>
             </w:pPr>
             <w:r>
               <w:rPr>
-                <w:rStyle w:val="lev"/>
+                <w:rStyle w:val="Strong"/>
               </w:rPr>
               <w:t>3</w:t>
             </w:r>
@@ -703,7 +738,7 @@
         </w:tc>
         <w:tc>
           <w:tcPr>
-            <w:tcW w:w="7553" w:type="dxa"/>
+            <w:tcW w:w="7269" w:type="dxa"/>
           </w:tcPr>
           <w:p>
             <w:r>
@@ -713,15 +748,12 @@
         </w:tc>
         <w:tc>
           <w:tcPr>
-            <w:tcW w:w="708" w:type="dxa"/>
+            <w:tcW w:w="992" w:type="dxa"/>
           </w:tcPr>
           <w:p>
             <w:pPr>
               <w:jc w:val="center"/>
             </w:pPr>
-            <w:r>
-              <w:t>NOK</w:t>
-            </w:r>
           </w:p>
         </w:tc>
         <w:tc>
@@ -739,12 +771,12 @@
           <w:p>
             <w:pPr>
               <w:rPr>
-                <w:rStyle w:val="lev"/>
+                <w:rStyle w:val="Strong"/>
               </w:rPr>
             </w:pPr>
             <w:r>
               <w:rPr>
-                <w:rStyle w:val="lev"/>
+                <w:rStyle w:val="Strong"/>
               </w:rPr>
               <w:t>4</w:t>
             </w:r>
@@ -752,18 +784,28 @@
         </w:tc>
         <w:tc>
           <w:tcPr>
-            <w:tcW w:w="7553" w:type="dxa"/>
-          </w:tcPr>
-          <w:p/>
-        </w:tc>
-        <w:tc>
-          <w:tcPr>
-            <w:tcW w:w="708" w:type="dxa"/>
+            <w:tcW w:w="7269" w:type="dxa"/>
+          </w:tcPr>
+          <w:p>
+            <w:r>
+              <w:t xml:space="preserve">Recherche </w:t>
+            </w:r>
+            <w:r>
+              <w:t>d’information sur le bootloader et le protocole de communication</w:t>
+            </w:r>
+          </w:p>
+        </w:tc>
+        <w:tc>
+          <w:tcPr>
+            <w:tcW w:w="992" w:type="dxa"/>
           </w:tcPr>
           <w:p>
             <w:pPr>
               <w:jc w:val="center"/>
             </w:pPr>
+            <w:r>
+              <w:t>MRI</w:t>
+            </w:r>
           </w:p>
         </w:tc>
         <w:tc>
@@ -781,12 +823,12 @@
           <w:p>
             <w:pPr>
               <w:rPr>
-                <w:rStyle w:val="lev"/>
+                <w:rStyle w:val="Strong"/>
               </w:rPr>
             </w:pPr>
             <w:r>
               <w:rPr>
-                <w:rStyle w:val="lev"/>
+                <w:rStyle w:val="Strong"/>
               </w:rPr>
               <w:t>5</w:t>
             </w:r>
@@ -794,13 +836,17 @@
         </w:tc>
         <w:tc>
           <w:tcPr>
-            <w:tcW w:w="7553" w:type="dxa"/>
-          </w:tcPr>
-          <w:p/>
-        </w:tc>
-        <w:tc>
-          <w:tcPr>
-            <w:tcW w:w="708" w:type="dxa"/>
+            <w:tcW w:w="7269" w:type="dxa"/>
+          </w:tcPr>
+          <w:p>
+            <w:r>
+              <w:t>Réalisation d’un algorithme permettant de modifier un fichier HEX</w:t>
+            </w:r>
+          </w:p>
+        </w:tc>
+        <w:tc>
+          <w:tcPr>
+            <w:tcW w:w="992" w:type="dxa"/>
           </w:tcPr>
           <w:p>
             <w:pPr>
@@ -823,12 +869,12 @@
           <w:p>
             <w:pPr>
               <w:rPr>
-                <w:rStyle w:val="lev"/>
+                <w:rStyle w:val="Strong"/>
               </w:rPr>
             </w:pPr>
             <w:r>
               <w:rPr>
-                <w:rStyle w:val="lev"/>
+                <w:rStyle w:val="Strong"/>
               </w:rPr>
               <w:t>6</w:t>
             </w:r>
@@ -836,13 +882,13 @@
         </w:tc>
         <w:tc>
           <w:tcPr>
-            <w:tcW w:w="7553" w:type="dxa"/>
+            <w:tcW w:w="7269" w:type="dxa"/>
           </w:tcPr>
           <w:p/>
         </w:tc>
         <w:tc>
           <w:tcPr>
-            <w:tcW w:w="708" w:type="dxa"/>
+            <w:tcW w:w="992" w:type="dxa"/>
           </w:tcPr>
           <w:p>
             <w:pPr>
@@ -865,12 +911,12 @@
           <w:p>
             <w:pPr>
               <w:rPr>
-                <w:rStyle w:val="lev"/>
+                <w:rStyle w:val="Strong"/>
               </w:rPr>
             </w:pPr>
             <w:r>
               <w:rPr>
-                <w:rStyle w:val="lev"/>
+                <w:rStyle w:val="Strong"/>
               </w:rPr>
               <w:t>7</w:t>
             </w:r>
@@ -878,13 +924,13 @@
         </w:tc>
         <w:tc>
           <w:tcPr>
-            <w:tcW w:w="7553" w:type="dxa"/>
+            <w:tcW w:w="7269" w:type="dxa"/>
           </w:tcPr>
           <w:p/>
         </w:tc>
         <w:tc>
           <w:tcPr>
-            <w:tcW w:w="708" w:type="dxa"/>
+            <w:tcW w:w="992" w:type="dxa"/>
           </w:tcPr>
           <w:p>
             <w:pPr>
@@ -907,12 +953,12 @@
           <w:p>
             <w:pPr>
               <w:rPr>
-                <w:rStyle w:val="lev"/>
+                <w:rStyle w:val="Strong"/>
               </w:rPr>
             </w:pPr>
             <w:r>
               <w:rPr>
-                <w:rStyle w:val="lev"/>
+                <w:rStyle w:val="Strong"/>
               </w:rPr>
               <w:t>8</w:t>
             </w:r>
@@ -920,13 +966,13 @@
         </w:tc>
         <w:tc>
           <w:tcPr>
-            <w:tcW w:w="7553" w:type="dxa"/>
+            <w:tcW w:w="7269" w:type="dxa"/>
           </w:tcPr>
           <w:p/>
         </w:tc>
         <w:tc>
           <w:tcPr>
-            <w:tcW w:w="708" w:type="dxa"/>
+            <w:tcW w:w="992" w:type="dxa"/>
           </w:tcPr>
           <w:p>
             <w:pPr>
@@ -944,7 +990,7 @@
     </w:tbl>
     <w:p>
       <w:pPr>
-        <w:pStyle w:val="Titre1"/>
+        <w:pStyle w:val="Heading1"/>
       </w:pPr>
       <w:r>
         <w:t>Remarques</w:t>
@@ -957,14 +1003,20 @@
     </w:p>
     <w:p>
       <w:r>
-        <w:t>La partie graphique est inspirée de l’application fournie par microchip (disponible en annexe).</w:t>
-      </w:r>
-      <w:bookmarkStart w:id="0" w:name="_GoBack"/>
-      <w:bookmarkEnd w:id="0"/>
+        <w:t xml:space="preserve">La partie graphique est inspirée de l’application fournie par </w:t>
+      </w:r>
+      <w:proofErr w:type="spellStart"/>
+      <w:r>
+        <w:t>microchip</w:t>
+      </w:r>
+      <w:proofErr w:type="spellEnd"/>
+      <w:r>
+        <w:t xml:space="preserve"> (disponible en annexe).</w:t>
+      </w:r>
     </w:p>
     <w:p>
       <w:pPr>
-        <w:pStyle w:val="Titre1"/>
+        <w:pStyle w:val="Heading1"/>
       </w:pPr>
       <w:r>
         <w:t>Convention de nommage</w:t>
@@ -1030,9 +1082,11 @@
       </w:r>
     </w:p>
     <w:p>
+      <w:proofErr w:type="gramStart"/>
       <w:r>
         <w:t>ou</w:t>
       </w:r>
+      <w:proofErr w:type="gramEnd"/>
     </w:p>
     <w:p>
       <w:pPr>
@@ -1064,7 +1118,7 @@
     </w:p>
     <w:p>
       <w:pPr>
-        <w:pStyle w:val="Paragraphedeliste"/>
+        <w:pStyle w:val="ListParagraph"/>
         <w:numPr>
           <w:ilvl w:val="0"/>
           <w:numId w:val="1"/>
@@ -1082,17 +1136,22 @@
     </w:p>
     <w:p>
       <w:pPr>
-        <w:pStyle w:val="Paragraphedeliste"/>
+        <w:pStyle w:val="ListParagraph"/>
         <w:numPr>
           <w:ilvl w:val="0"/>
           <w:numId w:val="1"/>
         </w:numPr>
       </w:pPr>
+      <w:proofErr w:type="spellStart"/>
       <w:r>
         <w:t>aa</w:t>
       </w:r>
       <w:r>
-        <w:t xml:space="preserve">ii : numéro de projet, exemple </w:t>
+        <w:t>ii</w:t>
+      </w:r>
+      <w:proofErr w:type="spellEnd"/>
+      <w:r>
+        <w:t xml:space="preserve"> : numéro de projet, exemple </w:t>
       </w:r>
       <w:r>
         <w:rPr>
@@ -1106,26 +1165,36 @@
     </w:p>
     <w:p>
       <w:pPr>
-        <w:pStyle w:val="Paragraphedeliste"/>
+        <w:pStyle w:val="ListParagraph"/>
         <w:numPr>
           <w:ilvl w:val="0"/>
           <w:numId w:val="1"/>
         </w:numPr>
       </w:pPr>
-      <w:r>
-        <w:t>NomProjet : Si le projet n’est pas numéroté ou mandat de client.</w:t>
+      <w:proofErr w:type="spellStart"/>
+      <w:r>
+        <w:t>NomProjet</w:t>
+      </w:r>
+      <w:proofErr w:type="spellEnd"/>
+      <w:r>
+        <w:t> : Si le projet n’est pas numéroté ou mandat de client.</w:t>
       </w:r>
     </w:p>
     <w:p>
       <w:pPr>
-        <w:pStyle w:val="Paragraphedeliste"/>
+        <w:pStyle w:val="ListParagraph"/>
         <w:numPr>
           <w:ilvl w:val="0"/>
           <w:numId w:val="1"/>
         </w:numPr>
       </w:pPr>
-      <w:r>
-        <w:t xml:space="preserve">nn : numéro de modification. La première </w:t>
+      <w:proofErr w:type="spellStart"/>
+      <w:r>
+        <w:t>nn</w:t>
+      </w:r>
+      <w:proofErr w:type="spellEnd"/>
+      <w:r>
+        <w:t xml:space="preserve"> : numéro de modification. La première </w:t>
       </w:r>
       <w:r>
         <w:t>est 0</w:t>
@@ -1144,7 +1213,7 @@
     </w:p>
     <w:p>
       <w:pPr>
-        <w:pStyle w:val="Paragraphedeliste"/>
+        <w:pStyle w:val="ListParagraph"/>
         <w:numPr>
           <w:ilvl w:val="0"/>
           <w:numId w:val="2"/>
@@ -1180,7 +1249,7 @@
     </w:p>
     <w:p>
       <w:pPr>
-        <w:pStyle w:val="Paragraphedeliste"/>
+        <w:pStyle w:val="ListParagraph"/>
         <w:numPr>
           <w:ilvl w:val="0"/>
           <w:numId w:val="2"/>
@@ -1216,7 +1285,7 @@
     </w:p>
     <w:p>
       <w:pPr>
-        <w:pStyle w:val="Paragraphedeliste"/>
+        <w:pStyle w:val="ListParagraph"/>
         <w:numPr>
           <w:ilvl w:val="0"/>
           <w:numId w:val="2"/>
@@ -1301,7 +1370,7 @@
     </w:p>
     <w:p>
       <w:pPr>
-        <w:pStyle w:val="Paragraphedeliste"/>
+        <w:pStyle w:val="ListParagraph"/>
         <w:numPr>
           <w:ilvl w:val="0"/>
           <w:numId w:val="2"/>
@@ -1372,7 +1441,7 @@
     <w:p/>
     <w:p>
       <w:pPr>
-        <w:pStyle w:val="Titre2"/>
+        <w:pStyle w:val="Heading2"/>
       </w:pPr>
       <w:r>
         <w:t>Stockage du fichier</w:t>
@@ -1408,8 +1477,13 @@
       <w:r>
         <w:t xml:space="preserve">pièces ou </w:t>
       </w:r>
-      <w:r>
-        <w:t xml:space="preserve">PCBs </w:t>
+      <w:proofErr w:type="spellStart"/>
+      <w:r>
+        <w:t>PCBs</w:t>
+      </w:r>
+      <w:proofErr w:type="spellEnd"/>
+      <w:r>
+        <w:t xml:space="preserve"> </w:t>
       </w:r>
       <w:r>
         <w:t xml:space="preserve">faisant partie du projet sont </w:t>
@@ -1446,7 +1520,7 @@
 </file>
 
 <file path=word/endnotes.xml><?xml version="1.0" encoding="utf-8"?>
-<w:endnotes xmlns:wpc="http://schemas.microsoft.com/office/word/2010/wordprocessingCanvas" xmlns:cx="http://schemas.microsoft.com/office/drawing/2014/chartex" xmlns:cx1="http://schemas.microsoft.com/office/drawing/2015/9/8/chartex" xmlns:mc="http://schemas.openxmlformats.org/markup-compatibility/2006" xmlns:o="urn:schemas-microsoft-com:office:office" xmlns:r="http://schemas.openxmlformats.org/officeDocument/2006/relationships" xmlns:m="http://schemas.openxmlformats.org/officeDocument/2006/math" xmlns:v="urn:schemas-microsoft-com:vml" xmlns:wp14="http://schemas.microsoft.com/office/word/2010/wordprocessingDrawing" xmlns:wp="http://schemas.openxmlformats.org/drawingml/2006/wordprocessingDrawing" xmlns:w10="urn:schemas-microsoft-com:office:word" xmlns:w="http://schemas.openxmlformats.org/wordprocessingml/2006/main" xmlns:w14="http://schemas.microsoft.com/office/word/2010/wordml" xmlns:w15="http://schemas.microsoft.com/office/word/2012/wordml" xmlns:w16se="http://schemas.microsoft.com/office/word/2015/wordml/symex" xmlns:wpg="http://schemas.microsoft.com/office/word/2010/wordprocessingGroup" xmlns:wpi="http://schemas.microsoft.com/office/word/2010/wordprocessingInk" xmlns:wne="http://schemas.microsoft.com/office/word/2006/wordml" xmlns:wps="http://schemas.microsoft.com/office/word/2010/wordprocessingShape" mc:Ignorable="w14 w15 w16se wp14">
+<w:endnotes xmlns:wpc="http://schemas.microsoft.com/office/word/2010/wordprocessingCanvas" xmlns:cx="http://schemas.microsoft.com/office/drawing/2014/chartex" xmlns:cx1="http://schemas.microsoft.com/office/drawing/2015/9/8/chartex" xmlns:cx2="http://schemas.microsoft.com/office/drawing/2015/10/21/chartex" xmlns:cx3="http://schemas.microsoft.com/office/drawing/2016/5/9/chartex" xmlns:cx4="http://schemas.microsoft.com/office/drawing/2016/5/10/chartex" xmlns:cx5="http://schemas.microsoft.com/office/drawing/2016/5/11/chartex" xmlns:cx6="http://schemas.microsoft.com/office/drawing/2016/5/12/chartex" xmlns:cx7="http://schemas.microsoft.com/office/drawing/2016/5/13/chartex" xmlns:cx8="http://schemas.microsoft.com/office/drawing/2016/5/14/chartex" xmlns:mc="http://schemas.openxmlformats.org/markup-compatibility/2006" xmlns:aink="http://schemas.microsoft.com/office/drawing/2016/ink" xmlns:am3d="http://schemas.microsoft.com/office/drawing/2017/model3d" xmlns:o="urn:schemas-microsoft-com:office:office" xmlns:oel="http://schemas.microsoft.com/office/2019/extlst" xmlns:r="http://schemas.openxmlformats.org/officeDocument/2006/relationships" xmlns:m="http://schemas.openxmlformats.org/officeDocument/2006/math" xmlns:v="urn:schemas-microsoft-com:vml" xmlns:wp14="http://schemas.microsoft.com/office/word/2010/wordprocessingDrawing" xmlns:wp="http://schemas.openxmlformats.org/drawingml/2006/wordprocessingDrawing" xmlns:w10="urn:schemas-microsoft-com:office:word" xmlns:w="http://schemas.openxmlformats.org/wordprocessingml/2006/main" xmlns:w14="http://schemas.microsoft.com/office/word/2010/wordml" xmlns:w15="http://schemas.microsoft.com/office/word/2012/wordml" xmlns:w16cex="http://schemas.microsoft.com/office/word/2018/wordml/cex" xmlns:w16cid="http://schemas.microsoft.com/office/word/2016/wordml/cid" xmlns:w16="http://schemas.microsoft.com/office/word/2018/wordml" xmlns:w16du="http://schemas.microsoft.com/office/word/2023/wordml/word16du" xmlns:w16sdtdh="http://schemas.microsoft.com/office/word/2020/wordml/sdtdatahash" xmlns:w16se="http://schemas.microsoft.com/office/word/2015/wordml/symex" xmlns:wpg="http://schemas.microsoft.com/office/word/2010/wordprocessingGroup" xmlns:wpi="http://schemas.microsoft.com/office/word/2010/wordprocessingInk" xmlns:wne="http://schemas.microsoft.com/office/word/2006/wordml" xmlns:wps="http://schemas.microsoft.com/office/word/2010/wordprocessingShape" mc:Ignorable="w14 w15 w16se w16cid w16 w16cex w16sdtdh wp14">
   <w:endnote w:type="separator" w:id="-1">
     <w:p>
       <w:pPr>
@@ -1471,10 +1545,10 @@
 </file>
 
 <file path=word/footer1.xml><?xml version="1.0" encoding="utf-8"?>
-<w:ftr xmlns:wpc="http://schemas.microsoft.com/office/word/2010/wordprocessingCanvas" xmlns:cx="http://schemas.microsoft.com/office/drawing/2014/chartex" xmlns:cx1="http://schemas.microsoft.com/office/drawing/2015/9/8/chartex" xmlns:mc="http://schemas.openxmlformats.org/markup-compatibility/2006" xmlns:o="urn:schemas-microsoft-com:office:office" xmlns:r="http://schemas.openxmlformats.org/officeDocument/2006/relationships" xmlns:m="http://schemas.openxmlformats.org/officeDocument/2006/math" xmlns:v="urn:schemas-microsoft-com:vml" xmlns:wp14="http://schemas.microsoft.com/office/word/2010/wordprocessingDrawing" xmlns:wp="http://schemas.openxmlformats.org/drawingml/2006/wordprocessingDrawing" xmlns:w10="urn:schemas-microsoft-com:office:word" xmlns:w="http://schemas.openxmlformats.org/wordprocessingml/2006/main" xmlns:w14="http://schemas.microsoft.com/office/word/2010/wordml" xmlns:w15="http://schemas.microsoft.com/office/word/2012/wordml" xmlns:w16se="http://schemas.microsoft.com/office/word/2015/wordml/symex" xmlns:wpg="http://schemas.microsoft.com/office/word/2010/wordprocessingGroup" xmlns:wpi="http://schemas.microsoft.com/office/word/2010/wordprocessingInk" xmlns:wne="http://schemas.microsoft.com/office/word/2006/wordml" xmlns:wps="http://schemas.microsoft.com/office/word/2010/wordprocessingShape" mc:Ignorable="w14 w15 w16se wp14">
+<w:ftr xmlns:wpc="http://schemas.microsoft.com/office/word/2010/wordprocessingCanvas" xmlns:cx="http://schemas.microsoft.com/office/drawing/2014/chartex" xmlns:cx1="http://schemas.microsoft.com/office/drawing/2015/9/8/chartex" xmlns:cx2="http://schemas.microsoft.com/office/drawing/2015/10/21/chartex" xmlns:cx3="http://schemas.microsoft.com/office/drawing/2016/5/9/chartex" xmlns:cx4="http://schemas.microsoft.com/office/drawing/2016/5/10/chartex" xmlns:cx5="http://schemas.microsoft.com/office/drawing/2016/5/11/chartex" xmlns:cx6="http://schemas.microsoft.com/office/drawing/2016/5/12/chartex" xmlns:cx7="http://schemas.microsoft.com/office/drawing/2016/5/13/chartex" xmlns:cx8="http://schemas.microsoft.com/office/drawing/2016/5/14/chartex" xmlns:mc="http://schemas.openxmlformats.org/markup-compatibility/2006" xmlns:aink="http://schemas.microsoft.com/office/drawing/2016/ink" xmlns:am3d="http://schemas.microsoft.com/office/drawing/2017/model3d" xmlns:o="urn:schemas-microsoft-com:office:office" xmlns:oel="http://schemas.microsoft.com/office/2019/extlst" xmlns:r="http://schemas.openxmlformats.org/officeDocument/2006/relationships" xmlns:m="http://schemas.openxmlformats.org/officeDocument/2006/math" xmlns:v="urn:schemas-microsoft-com:vml" xmlns:wp14="http://schemas.microsoft.com/office/word/2010/wordprocessingDrawing" xmlns:wp="http://schemas.openxmlformats.org/drawingml/2006/wordprocessingDrawing" xmlns:w10="urn:schemas-microsoft-com:office:word" xmlns:w="http://schemas.openxmlformats.org/wordprocessingml/2006/main" xmlns:w14="http://schemas.microsoft.com/office/word/2010/wordml" xmlns:w15="http://schemas.microsoft.com/office/word/2012/wordml" xmlns:w16cex="http://schemas.microsoft.com/office/word/2018/wordml/cex" xmlns:w16cid="http://schemas.microsoft.com/office/word/2016/wordml/cid" xmlns:w16="http://schemas.microsoft.com/office/word/2018/wordml" xmlns:w16du="http://schemas.microsoft.com/office/word/2023/wordml/word16du" xmlns:w16sdtdh="http://schemas.microsoft.com/office/word/2020/wordml/sdtdatahash" xmlns:w16se="http://schemas.microsoft.com/office/word/2015/wordml/symex" xmlns:wpg="http://schemas.microsoft.com/office/word/2010/wordprocessingGroup" xmlns:wpi="http://schemas.microsoft.com/office/word/2010/wordprocessingInk" xmlns:wne="http://schemas.microsoft.com/office/word/2006/wordml" xmlns:wps="http://schemas.microsoft.com/office/word/2010/wordprocessingShape" mc:Ignorable="w14 w15 w16se w16cid w16 w16cex w16sdtdh wp14">
   <w:p>
     <w:pPr>
-      <w:pStyle w:val="Pieddepage"/>
+      <w:pStyle w:val="Footer"/>
       <w:rPr>
         <w:lang w:val="en-GB"/>
       </w:rPr>
@@ -1577,7 +1651,7 @@
   </w:p>
   <w:p>
     <w:pPr>
-      <w:pStyle w:val="Pieddepage"/>
+      <w:pStyle w:val="Footer"/>
       <w:rPr>
         <w:lang w:val="en-GB"/>
       </w:rPr>
@@ -1587,7 +1661,7 @@
 </file>
 
 <file path=word/footnotes.xml><?xml version="1.0" encoding="utf-8"?>
-<w:footnotes xmlns:wpc="http://schemas.microsoft.com/office/word/2010/wordprocessingCanvas" xmlns:cx="http://schemas.microsoft.com/office/drawing/2014/chartex" xmlns:cx1="http://schemas.microsoft.com/office/drawing/2015/9/8/chartex" xmlns:mc="http://schemas.openxmlformats.org/markup-compatibility/2006" xmlns:o="urn:schemas-microsoft-com:office:office" xmlns:r="http://schemas.openxmlformats.org/officeDocument/2006/relationships" xmlns:m="http://schemas.openxmlformats.org/officeDocument/2006/math" xmlns:v="urn:schemas-microsoft-com:vml" xmlns:wp14="http://schemas.microsoft.com/office/word/2010/wordprocessingDrawing" xmlns:wp="http://schemas.openxmlformats.org/drawingml/2006/wordprocessingDrawing" xmlns:w10="urn:schemas-microsoft-com:office:word" xmlns:w="http://schemas.openxmlformats.org/wordprocessingml/2006/main" xmlns:w14="http://schemas.microsoft.com/office/word/2010/wordml" xmlns:w15="http://schemas.microsoft.com/office/word/2012/wordml" xmlns:w16se="http://schemas.microsoft.com/office/word/2015/wordml/symex" xmlns:wpg="http://schemas.microsoft.com/office/word/2010/wordprocessingGroup" xmlns:wpi="http://schemas.microsoft.com/office/word/2010/wordprocessingInk" xmlns:wne="http://schemas.microsoft.com/office/word/2006/wordml" xmlns:wps="http://schemas.microsoft.com/office/word/2010/wordprocessingShape" mc:Ignorable="w14 w15 w16se wp14">
+<w:footnotes xmlns:wpc="http://schemas.microsoft.com/office/word/2010/wordprocessingCanvas" xmlns:cx="http://schemas.microsoft.com/office/drawing/2014/chartex" xmlns:cx1="http://schemas.microsoft.com/office/drawing/2015/9/8/chartex" xmlns:cx2="http://schemas.microsoft.com/office/drawing/2015/10/21/chartex" xmlns:cx3="http://schemas.microsoft.com/office/drawing/2016/5/9/chartex" xmlns:cx4="http://schemas.microsoft.com/office/drawing/2016/5/10/chartex" xmlns:cx5="http://schemas.microsoft.com/office/drawing/2016/5/11/chartex" xmlns:cx6="http://schemas.microsoft.com/office/drawing/2016/5/12/chartex" xmlns:cx7="http://schemas.microsoft.com/office/drawing/2016/5/13/chartex" xmlns:cx8="http://schemas.microsoft.com/office/drawing/2016/5/14/chartex" xmlns:mc="http://schemas.openxmlformats.org/markup-compatibility/2006" xmlns:aink="http://schemas.microsoft.com/office/drawing/2016/ink" xmlns:am3d="http://schemas.microsoft.com/office/drawing/2017/model3d" xmlns:o="urn:schemas-microsoft-com:office:office" xmlns:oel="http://schemas.microsoft.com/office/2019/extlst" xmlns:r="http://schemas.openxmlformats.org/officeDocument/2006/relationships" xmlns:m="http://schemas.openxmlformats.org/officeDocument/2006/math" xmlns:v="urn:schemas-microsoft-com:vml" xmlns:wp14="http://schemas.microsoft.com/office/word/2010/wordprocessingDrawing" xmlns:wp="http://schemas.openxmlformats.org/drawingml/2006/wordprocessingDrawing" xmlns:w10="urn:schemas-microsoft-com:office:word" xmlns:w="http://schemas.openxmlformats.org/wordprocessingml/2006/main" xmlns:w14="http://schemas.microsoft.com/office/word/2010/wordml" xmlns:w15="http://schemas.microsoft.com/office/word/2012/wordml" xmlns:w16cex="http://schemas.microsoft.com/office/word/2018/wordml/cex" xmlns:w16cid="http://schemas.microsoft.com/office/word/2016/wordml/cid" xmlns:w16="http://schemas.microsoft.com/office/word/2018/wordml" xmlns:w16du="http://schemas.microsoft.com/office/word/2023/wordml/word16du" xmlns:w16sdtdh="http://schemas.microsoft.com/office/word/2020/wordml/sdtdatahash" xmlns:w16se="http://schemas.microsoft.com/office/word/2015/wordml/symex" xmlns:wpg="http://schemas.microsoft.com/office/word/2010/wordprocessingGroup" xmlns:wpi="http://schemas.microsoft.com/office/word/2010/wordprocessingInk" xmlns:wne="http://schemas.microsoft.com/office/word/2006/wordml" xmlns:wps="http://schemas.microsoft.com/office/word/2010/wordprocessingShape" mc:Ignorable="w14 w15 w16se w16cid w16 w16cex w16sdtdh wp14">
   <w:footnote w:type="separator" w:id="-1">
     <w:p>
       <w:pPr>
@@ -1612,7 +1686,7 @@
 </file>
 
 <file path=word/header1.xml><?xml version="1.0" encoding="utf-8"?>
-<w:hdr xmlns:wpc="http://schemas.microsoft.com/office/word/2010/wordprocessingCanvas" xmlns:cx="http://schemas.microsoft.com/office/drawing/2014/chartex" xmlns:cx1="http://schemas.microsoft.com/office/drawing/2015/9/8/chartex" xmlns:mc="http://schemas.openxmlformats.org/markup-compatibility/2006" xmlns:o="urn:schemas-microsoft-com:office:office" xmlns:r="http://schemas.openxmlformats.org/officeDocument/2006/relationships" xmlns:m="http://schemas.openxmlformats.org/officeDocument/2006/math" xmlns:v="urn:schemas-microsoft-com:vml" xmlns:wp14="http://schemas.microsoft.com/office/word/2010/wordprocessingDrawing" xmlns:wp="http://schemas.openxmlformats.org/drawingml/2006/wordprocessingDrawing" xmlns:w10="urn:schemas-microsoft-com:office:word" xmlns:w="http://schemas.openxmlformats.org/wordprocessingml/2006/main" xmlns:w14="http://schemas.microsoft.com/office/word/2010/wordml" xmlns:w15="http://schemas.microsoft.com/office/word/2012/wordml" xmlns:w16se="http://schemas.microsoft.com/office/word/2015/wordml/symex" xmlns:wpg="http://schemas.microsoft.com/office/word/2010/wordprocessingGroup" xmlns:wpi="http://schemas.microsoft.com/office/word/2010/wordprocessingInk" xmlns:wne="http://schemas.microsoft.com/office/word/2006/wordml" xmlns:wps="http://schemas.microsoft.com/office/word/2010/wordprocessingShape" mc:Ignorable="w14 w15 w16se wp14">
+<w:hdr xmlns:wpc="http://schemas.microsoft.com/office/word/2010/wordprocessingCanvas" xmlns:cx="http://schemas.microsoft.com/office/drawing/2014/chartex" xmlns:cx1="http://schemas.microsoft.com/office/drawing/2015/9/8/chartex" xmlns:cx2="http://schemas.microsoft.com/office/drawing/2015/10/21/chartex" xmlns:cx3="http://schemas.microsoft.com/office/drawing/2016/5/9/chartex" xmlns:cx4="http://schemas.microsoft.com/office/drawing/2016/5/10/chartex" xmlns:cx5="http://schemas.microsoft.com/office/drawing/2016/5/11/chartex" xmlns:cx6="http://schemas.microsoft.com/office/drawing/2016/5/12/chartex" xmlns:cx7="http://schemas.microsoft.com/office/drawing/2016/5/13/chartex" xmlns:cx8="http://schemas.microsoft.com/office/drawing/2016/5/14/chartex" xmlns:mc="http://schemas.openxmlformats.org/markup-compatibility/2006" xmlns:aink="http://schemas.microsoft.com/office/drawing/2016/ink" xmlns:am3d="http://schemas.microsoft.com/office/drawing/2017/model3d" xmlns:o="urn:schemas-microsoft-com:office:office" xmlns:oel="http://schemas.microsoft.com/office/2019/extlst" xmlns:r="http://schemas.openxmlformats.org/officeDocument/2006/relationships" xmlns:m="http://schemas.openxmlformats.org/officeDocument/2006/math" xmlns:v="urn:schemas-microsoft-com:vml" xmlns:wp14="http://schemas.microsoft.com/office/word/2010/wordprocessingDrawing" xmlns:wp="http://schemas.openxmlformats.org/drawingml/2006/wordprocessingDrawing" xmlns:w10="urn:schemas-microsoft-com:office:word" xmlns:w="http://schemas.openxmlformats.org/wordprocessingml/2006/main" xmlns:w14="http://schemas.microsoft.com/office/word/2010/wordml" xmlns:w15="http://schemas.microsoft.com/office/word/2012/wordml" xmlns:w16cex="http://schemas.microsoft.com/office/word/2018/wordml/cex" xmlns:w16cid="http://schemas.microsoft.com/office/word/2016/wordml/cid" xmlns:w16="http://schemas.microsoft.com/office/word/2018/wordml" xmlns:w16du="http://schemas.microsoft.com/office/word/2023/wordml/word16du" xmlns:w16sdtdh="http://schemas.microsoft.com/office/word/2020/wordml/sdtdatahash" xmlns:w16se="http://schemas.microsoft.com/office/word/2015/wordml/symex" xmlns:wpg="http://schemas.microsoft.com/office/word/2010/wordprocessingGroup" xmlns:wpi="http://schemas.microsoft.com/office/word/2010/wordprocessingInk" xmlns:wne="http://schemas.microsoft.com/office/word/2006/wordml" xmlns:wps="http://schemas.microsoft.com/office/word/2010/wordprocessingShape" mc:Ignorable="w14 w15 w16se w16cid w16 w16cex w16sdtdh wp14">
   <w:p>
     <w:pPr>
       <w:tabs>
@@ -1700,7 +1774,18 @@
         <w:u w:val="single"/>
         <w:lang w:eastAsia="fr-FR"/>
       </w:rPr>
-      <w:t>ECOLE SUPERIEURE</w:t>
+      <w:t xml:space="preserve">ECOLE </w:t>
+    </w:r>
+    <w:proofErr w:type="gramStart"/>
+    <w:r>
+      <w:rPr>
+        <w:spacing w:val="-3"/>
+        <w:sz w:val="20"/>
+        <w:szCs w:val="20"/>
+        <w:u w:val="single"/>
+        <w:lang w:eastAsia="fr-FR"/>
+      </w:rPr>
+      <w:t>SUPERIEURE</w:t>
     </w:r>
     <w:r>
       <w:rPr>
@@ -1718,6 +1803,7 @@
       </w:rPr>
       <w:tab/>
     </w:r>
+    <w:proofErr w:type="gramEnd"/>
     <w:r>
       <w:rPr>
         <w:szCs w:val="24"/>
@@ -1730,14 +1816,14 @@
   </w:p>
   <w:p>
     <w:pPr>
-      <w:pStyle w:val="En-tte"/>
+      <w:pStyle w:val="Header"/>
     </w:pPr>
   </w:p>
 </w:hdr>
 </file>
 
 <file path=word/numbering.xml><?xml version="1.0" encoding="utf-8"?>
-<w:numbering xmlns:wpc="http://schemas.microsoft.com/office/word/2010/wordprocessingCanvas" xmlns:cx="http://schemas.microsoft.com/office/drawing/2014/chartex" xmlns:cx1="http://schemas.microsoft.com/office/drawing/2015/9/8/chartex" xmlns:mc="http://schemas.openxmlformats.org/markup-compatibility/2006" xmlns:o="urn:schemas-microsoft-com:office:office" xmlns:r="http://schemas.openxmlformats.org/officeDocument/2006/relationships" xmlns:m="http://schemas.openxmlformats.org/officeDocument/2006/math" xmlns:v="urn:schemas-microsoft-com:vml" xmlns:wp14="http://schemas.microsoft.com/office/word/2010/wordprocessingDrawing" xmlns:wp="http://schemas.openxmlformats.org/drawingml/2006/wordprocessingDrawing" xmlns:w10="urn:schemas-microsoft-com:office:word" xmlns:w="http://schemas.openxmlformats.org/wordprocessingml/2006/main" xmlns:w14="http://schemas.microsoft.com/office/word/2010/wordml" xmlns:w15="http://schemas.microsoft.com/office/word/2012/wordml" xmlns:w16se="http://schemas.microsoft.com/office/word/2015/wordml/symex" xmlns:wpg="http://schemas.microsoft.com/office/word/2010/wordprocessingGroup" xmlns:wpi="http://schemas.microsoft.com/office/word/2010/wordprocessingInk" xmlns:wne="http://schemas.microsoft.com/office/word/2006/wordml" xmlns:wps="http://schemas.microsoft.com/office/word/2010/wordprocessingShape" mc:Ignorable="w14 w15 w16se wp14">
+<w:numbering xmlns:wpc="http://schemas.microsoft.com/office/word/2010/wordprocessingCanvas" xmlns:cx="http://schemas.microsoft.com/office/drawing/2014/chartex" xmlns:cx1="http://schemas.microsoft.com/office/drawing/2015/9/8/chartex" xmlns:cx2="http://schemas.microsoft.com/office/drawing/2015/10/21/chartex" xmlns:cx3="http://schemas.microsoft.com/office/drawing/2016/5/9/chartex" xmlns:cx4="http://schemas.microsoft.com/office/drawing/2016/5/10/chartex" xmlns:cx5="http://schemas.microsoft.com/office/drawing/2016/5/11/chartex" xmlns:cx6="http://schemas.microsoft.com/office/drawing/2016/5/12/chartex" xmlns:cx7="http://schemas.microsoft.com/office/drawing/2016/5/13/chartex" xmlns:cx8="http://schemas.microsoft.com/office/drawing/2016/5/14/chartex" xmlns:mc="http://schemas.openxmlformats.org/markup-compatibility/2006" xmlns:aink="http://schemas.microsoft.com/office/drawing/2016/ink" xmlns:am3d="http://schemas.microsoft.com/office/drawing/2017/model3d" xmlns:o="urn:schemas-microsoft-com:office:office" xmlns:oel="http://schemas.microsoft.com/office/2019/extlst" xmlns:r="http://schemas.openxmlformats.org/officeDocument/2006/relationships" xmlns:m="http://schemas.openxmlformats.org/officeDocument/2006/math" xmlns:v="urn:schemas-microsoft-com:vml" xmlns:wp14="http://schemas.microsoft.com/office/word/2010/wordprocessingDrawing" xmlns:wp="http://schemas.openxmlformats.org/drawingml/2006/wordprocessingDrawing" xmlns:w10="urn:schemas-microsoft-com:office:word" xmlns:w="http://schemas.openxmlformats.org/wordprocessingml/2006/main" xmlns:w14="http://schemas.microsoft.com/office/word/2010/wordml" xmlns:w15="http://schemas.microsoft.com/office/word/2012/wordml" xmlns:w16cex="http://schemas.microsoft.com/office/word/2018/wordml/cex" xmlns:w16cid="http://schemas.microsoft.com/office/word/2016/wordml/cid" xmlns:w16="http://schemas.microsoft.com/office/word/2018/wordml" xmlns:w16du="http://schemas.microsoft.com/office/word/2023/wordml/word16du" xmlns:w16sdtdh="http://schemas.microsoft.com/office/word/2020/wordml/sdtdatahash" xmlns:w16se="http://schemas.microsoft.com/office/word/2015/wordml/symex" xmlns:wpg="http://schemas.microsoft.com/office/word/2010/wordprocessingGroup" xmlns:wpi="http://schemas.microsoft.com/office/word/2010/wordprocessingInk" xmlns:wne="http://schemas.microsoft.com/office/word/2006/wordml" xmlns:wps="http://schemas.microsoft.com/office/word/2010/wordprocessingShape" mc:Ignorable="w14 w15 w16se w16cid w16 w16cex w16sdtdh wp14">
   <w:abstractNum w:abstractNumId="0" w15:restartNumberingAfterBreak="0">
     <w:nsid w:val="06BB64DD"/>
     <w:multiLevelType w:val="hybridMultilevel"/>
@@ -1858,7 +1944,7 @@
     <w:lvl w:ilvl="0">
       <w:start w:val="1"/>
       <w:numFmt w:val="decimal"/>
-      <w:pStyle w:val="Titre1"/>
+      <w:pStyle w:val="Heading1"/>
       <w:lvlText w:val="%1"/>
       <w:lvlJc w:val="left"/>
       <w:pPr>
@@ -1868,7 +1954,7 @@
     <w:lvl w:ilvl="1">
       <w:start w:val="1"/>
       <w:numFmt w:val="decimal"/>
-      <w:pStyle w:val="Titre2"/>
+      <w:pStyle w:val="Heading2"/>
       <w:lvlText w:val="%1.%2"/>
       <w:lvlJc w:val="left"/>
       <w:pPr>
@@ -1878,7 +1964,7 @@
     <w:lvl w:ilvl="2">
       <w:start w:val="1"/>
       <w:numFmt w:val="decimal"/>
-      <w:pStyle w:val="Titre3"/>
+      <w:pStyle w:val="Heading3"/>
       <w:lvlText w:val="%1.%2.%3"/>
       <w:lvlJc w:val="left"/>
       <w:pPr>
@@ -1888,7 +1974,7 @@
     <w:lvl w:ilvl="3">
       <w:start w:val="1"/>
       <w:numFmt w:val="decimal"/>
-      <w:pStyle w:val="Titre4"/>
+      <w:pStyle w:val="Heading4"/>
       <w:lvlText w:val="%1.%2.%3.%4"/>
       <w:lvlJc w:val="left"/>
       <w:pPr>
@@ -1898,7 +1984,7 @@
     <w:lvl w:ilvl="4">
       <w:start w:val="1"/>
       <w:numFmt w:val="decimal"/>
-      <w:pStyle w:val="Titre5"/>
+      <w:pStyle w:val="Heading5"/>
       <w:lvlText w:val="%1.%2.%3.%4.%5"/>
       <w:lvlJc w:val="left"/>
       <w:pPr>
@@ -1908,7 +1994,7 @@
     <w:lvl w:ilvl="5">
       <w:start w:val="1"/>
       <w:numFmt w:val="decimal"/>
-      <w:pStyle w:val="Titre6"/>
+      <w:pStyle w:val="Heading6"/>
       <w:lvlText w:val="%1.%2.%3.%4.%5.%6"/>
       <w:lvlJc w:val="left"/>
       <w:pPr>
@@ -1918,7 +2004,7 @@
     <w:lvl w:ilvl="6">
       <w:start w:val="1"/>
       <w:numFmt w:val="decimal"/>
-      <w:pStyle w:val="Titre7"/>
+      <w:pStyle w:val="Heading7"/>
       <w:lvlText w:val="%1.%2.%3.%4.%5.%6.%7"/>
       <w:lvlJc w:val="left"/>
       <w:pPr>
@@ -1928,7 +2014,7 @@
     <w:lvl w:ilvl="7">
       <w:start w:val="1"/>
       <w:numFmt w:val="decimal"/>
-      <w:pStyle w:val="Titre8"/>
+      <w:pStyle w:val="Heading8"/>
       <w:lvlText w:val="%1.%2.%3.%4.%5.%6.%7.%8"/>
       <w:lvlJc w:val="left"/>
       <w:pPr>
@@ -1938,7 +2024,7 @@
     <w:lvl w:ilvl="8">
       <w:start w:val="1"/>
       <w:numFmt w:val="decimal"/>
-      <w:pStyle w:val="Titre9"/>
+      <w:pStyle w:val="Heading9"/>
       <w:lvlText w:val="%1.%2.%3.%4.%5.%6.%7.%8.%9"/>
       <w:lvlJc w:val="left"/>
       <w:pPr>
@@ -2059,20 +2145,20 @@
       </w:rPr>
     </w:lvl>
   </w:abstractNum>
-  <w:num w:numId="1">
+  <w:num w:numId="1" w16cid:durableId="1631589280">
     <w:abstractNumId w:val="2"/>
   </w:num>
-  <w:num w:numId="2">
+  <w:num w:numId="2" w16cid:durableId="862128829">
     <w:abstractNumId w:val="0"/>
   </w:num>
-  <w:num w:numId="3">
+  <w:num w:numId="3" w16cid:durableId="268664515">
     <w:abstractNumId w:val="1"/>
   </w:num>
 </w:numbering>
 </file>
 
 <file path=word/styles.xml><?xml version="1.0" encoding="utf-8"?>
-<w:styles xmlns:mc="http://schemas.openxmlformats.org/markup-compatibility/2006" xmlns:r="http://schemas.openxmlformats.org/officeDocument/2006/relationships" xmlns:w="http://schemas.openxmlformats.org/wordprocessingml/2006/main" xmlns:w14="http://schemas.microsoft.com/office/word/2010/wordml" xmlns:w15="http://schemas.microsoft.com/office/word/2012/wordml" xmlns:w16se="http://schemas.microsoft.com/office/word/2015/wordml/symex" mc:Ignorable="w14 w15 w16se">
+<w:styles xmlns:mc="http://schemas.openxmlformats.org/markup-compatibility/2006" xmlns:r="http://schemas.openxmlformats.org/officeDocument/2006/relationships" xmlns:w="http://schemas.openxmlformats.org/wordprocessingml/2006/main" xmlns:w14="http://schemas.microsoft.com/office/word/2010/wordml" xmlns:w15="http://schemas.microsoft.com/office/word/2012/wordml" xmlns:w16cex="http://schemas.microsoft.com/office/word/2018/wordml/cex" xmlns:w16cid="http://schemas.microsoft.com/office/word/2016/wordml/cid" xmlns:w16="http://schemas.microsoft.com/office/word/2018/wordml" xmlns:w16sdtdh="http://schemas.microsoft.com/office/word/2020/wordml/sdtdatahash" xmlns:w16se="http://schemas.microsoft.com/office/word/2015/wordml/symex" mc:Ignorable="w14 w15 w16se w16cid w16 w16cex w16sdtdh">
   <w:docDefaults>
     <w:rPrDefault>
       <w:rPr>
@@ -2088,7 +2174,7 @@
       </w:pPr>
     </w:pPrDefault>
   </w:docDefaults>
-  <w:latentStyles w:defLockedState="0" w:defUIPriority="99" w:defSemiHidden="0" w:defUnhideWhenUsed="0" w:defQFormat="0" w:count="371">
+  <w:latentStyles w:defLockedState="0" w:defUIPriority="99" w:defSemiHidden="0" w:defUnhideWhenUsed="0" w:defQFormat="0" w:count="376">
     <w:lsdException w:name="Normal" w:uiPriority="0" w:qFormat="1"/>
     <w:lsdException w:name="heading 1" w:uiPriority="9" w:qFormat="1"/>
     <w:lsdException w:name="heading 2" w:semiHidden="1" w:uiPriority="9" w:unhideWhenUsed="1" w:qFormat="1"/>
@@ -2194,7 +2280,6 @@
     <w:lsdException w:name="HTML Sample" w:semiHidden="1" w:unhideWhenUsed="1"/>
     <w:lsdException w:name="HTML Typewriter" w:semiHidden="1" w:unhideWhenUsed="1"/>
     <w:lsdException w:name="HTML Variable" w:semiHidden="1" w:unhideWhenUsed="1"/>
-    <w:lsdException w:name="Normal Table" w:semiHidden="1" w:unhideWhenUsed="1"/>
     <w:lsdException w:name="annotation subject" w:semiHidden="1" w:unhideWhenUsed="1"/>
     <w:lsdException w:name="No List" w:semiHidden="1" w:unhideWhenUsed="1"/>
     <w:lsdException w:name="Outline List 1" w:semiHidden="1" w:unhideWhenUsed="1"/>
@@ -2237,11 +2322,8 @@
     <w:lsdException w:name="Table Contemporary" w:semiHidden="1" w:unhideWhenUsed="1"/>
     <w:lsdException w:name="Table Elegant" w:semiHidden="1" w:unhideWhenUsed="1"/>
     <w:lsdException w:name="Table Professional" w:semiHidden="1" w:unhideWhenUsed="1"/>
-    <w:lsdException w:name="Table Subtle 1" w:semiHidden="1" w:unhideWhenUsed="1"/>
     <w:lsdException w:name="Table Subtle 2" w:semiHidden="1" w:unhideWhenUsed="1"/>
     <w:lsdException w:name="Table Web 1" w:semiHidden="1" w:unhideWhenUsed="1"/>
-    <w:lsdException w:name="Table Web 2" w:semiHidden="1" w:unhideWhenUsed="1"/>
-    <w:lsdException w:name="Table Web 3" w:semiHidden="1" w:unhideWhenUsed="1"/>
     <w:lsdException w:name="Balloon Text" w:semiHidden="1" w:unhideWhenUsed="1"/>
     <w:lsdException w:name="Table Grid" w:uiPriority="39"/>
     <w:lsdException w:name="Table Theme" w:semiHidden="1" w:unhideWhenUsed="1"/>
@@ -2460,16 +2542,21 @@
     <w:lsdException w:name="List Table 5 Dark Accent 6" w:uiPriority="50"/>
     <w:lsdException w:name="List Table 6 Colorful Accent 6" w:uiPriority="51"/>
     <w:lsdException w:name="List Table 7 Colorful Accent 6" w:uiPriority="52"/>
+    <w:lsdException w:name="Mention" w:semiHidden="1" w:unhideWhenUsed="1"/>
+    <w:lsdException w:name="Smart Hyperlink" w:semiHidden="1" w:unhideWhenUsed="1"/>
+    <w:lsdException w:name="Hashtag" w:semiHidden="1" w:unhideWhenUsed="1"/>
+    <w:lsdException w:name="Unresolved Mention" w:semiHidden="1" w:unhideWhenUsed="1"/>
+    <w:lsdException w:name="Smart Link" w:semiHidden="1" w:unhideWhenUsed="1"/>
   </w:latentStyles>
   <w:style w:type="paragraph" w:default="1" w:styleId="Normal">
     <w:name w:val="Normal"/>
     <w:qFormat/>
   </w:style>
-  <w:style w:type="paragraph" w:styleId="Titre1">
+  <w:style w:type="paragraph" w:styleId="Heading1">
     <w:name w:val="heading 1"/>
     <w:basedOn w:val="Normal"/>
     <w:next w:val="Normal"/>
-    <w:link w:val="Titre1Car"/>
+    <w:link w:val="Heading1Char"/>
     <w:uiPriority w:val="9"/>
     <w:qFormat/>
     <w:rsid w:val="00492011"/>
@@ -2489,11 +2576,11 @@
       <w:szCs w:val="32"/>
     </w:rPr>
   </w:style>
-  <w:style w:type="paragraph" w:styleId="Titre2">
+  <w:style w:type="paragraph" w:styleId="Heading2">
     <w:name w:val="heading 2"/>
     <w:basedOn w:val="Normal"/>
     <w:next w:val="Normal"/>
-    <w:link w:val="Titre2Car"/>
+    <w:link w:val="Heading2Char"/>
     <w:uiPriority w:val="9"/>
     <w:unhideWhenUsed/>
     <w:qFormat/>
@@ -2515,11 +2602,11 @@
       <w:szCs w:val="26"/>
     </w:rPr>
   </w:style>
-  <w:style w:type="paragraph" w:styleId="Titre3">
+  <w:style w:type="paragraph" w:styleId="Heading3">
     <w:name w:val="heading 3"/>
     <w:basedOn w:val="Normal"/>
     <w:next w:val="Normal"/>
-    <w:link w:val="Titre3Car"/>
+    <w:link w:val="Heading3Char"/>
     <w:uiPriority w:val="9"/>
     <w:semiHidden/>
     <w:unhideWhenUsed/>
@@ -2542,11 +2629,11 @@
       <w:color w:val="4472C4" w:themeColor="accent1"/>
     </w:rPr>
   </w:style>
-  <w:style w:type="paragraph" w:styleId="Titre4">
+  <w:style w:type="paragraph" w:styleId="Heading4">
     <w:name w:val="heading 4"/>
     <w:basedOn w:val="Normal"/>
     <w:next w:val="Normal"/>
-    <w:link w:val="Titre4Car"/>
+    <w:link w:val="Heading4Char"/>
     <w:uiPriority w:val="9"/>
     <w:semiHidden/>
     <w:unhideWhenUsed/>
@@ -2571,11 +2658,11 @@
       <w:color w:val="4472C4" w:themeColor="accent1"/>
     </w:rPr>
   </w:style>
-  <w:style w:type="paragraph" w:styleId="Titre5">
+  <w:style w:type="paragraph" w:styleId="Heading5">
     <w:name w:val="heading 5"/>
     <w:basedOn w:val="Normal"/>
     <w:next w:val="Normal"/>
-    <w:link w:val="Titre5Car"/>
+    <w:link w:val="Heading5Char"/>
     <w:uiPriority w:val="9"/>
     <w:semiHidden/>
     <w:unhideWhenUsed/>
@@ -2596,11 +2683,11 @@
       <w:color w:val="1F3763" w:themeColor="accent1" w:themeShade="7F"/>
     </w:rPr>
   </w:style>
-  <w:style w:type="paragraph" w:styleId="Titre6">
+  <w:style w:type="paragraph" w:styleId="Heading6">
     <w:name w:val="heading 6"/>
     <w:basedOn w:val="Normal"/>
     <w:next w:val="Normal"/>
-    <w:link w:val="Titre6Car"/>
+    <w:link w:val="Heading6Char"/>
     <w:uiPriority w:val="9"/>
     <w:semiHidden/>
     <w:unhideWhenUsed/>
@@ -2623,11 +2710,11 @@
       <w:color w:val="1F3763" w:themeColor="accent1" w:themeShade="7F"/>
     </w:rPr>
   </w:style>
-  <w:style w:type="paragraph" w:styleId="Titre7">
+  <w:style w:type="paragraph" w:styleId="Heading7">
     <w:name w:val="heading 7"/>
     <w:basedOn w:val="Normal"/>
     <w:next w:val="Normal"/>
-    <w:link w:val="Titre7Car"/>
+    <w:link w:val="Heading7Char"/>
     <w:uiPriority w:val="9"/>
     <w:semiHidden/>
     <w:unhideWhenUsed/>
@@ -2650,11 +2737,11 @@
       <w:color w:val="404040" w:themeColor="text1" w:themeTint="BF"/>
     </w:rPr>
   </w:style>
-  <w:style w:type="paragraph" w:styleId="Titre8">
+  <w:style w:type="paragraph" w:styleId="Heading8">
     <w:name w:val="heading 8"/>
     <w:basedOn w:val="Normal"/>
     <w:next w:val="Normal"/>
-    <w:link w:val="Titre8Car"/>
+    <w:link w:val="Heading8Char"/>
     <w:uiPriority w:val="9"/>
     <w:semiHidden/>
     <w:unhideWhenUsed/>
@@ -2677,11 +2764,11 @@
       <w:szCs w:val="20"/>
     </w:rPr>
   </w:style>
-  <w:style w:type="paragraph" w:styleId="Titre9">
+  <w:style w:type="paragraph" w:styleId="Heading9">
     <w:name w:val="heading 9"/>
     <w:basedOn w:val="Normal"/>
     <w:next w:val="Normal"/>
-    <w:link w:val="Titre9Car"/>
+    <w:link w:val="Heading9Char"/>
     <w:uiPriority w:val="9"/>
     <w:semiHidden/>
     <w:unhideWhenUsed/>
@@ -2706,13 +2793,13 @@
       <w:szCs w:val="20"/>
     </w:rPr>
   </w:style>
-  <w:style w:type="character" w:default="1" w:styleId="Policepardfaut">
+  <w:style w:type="character" w:default="1" w:styleId="DefaultParagraphFont">
     <w:name w:val="Default Paragraph Font"/>
     <w:uiPriority w:val="1"/>
     <w:semiHidden/>
     <w:unhideWhenUsed/>
   </w:style>
-  <w:style w:type="table" w:default="1" w:styleId="TableauNormal">
+  <w:style w:type="table" w:default="1" w:styleId="TableNormal">
     <w:name w:val="Normal Table"/>
     <w:uiPriority w:val="99"/>
     <w:semiHidden/>
@@ -2727,16 +2814,16 @@
       </w:tblCellMar>
     </w:tblPr>
   </w:style>
-  <w:style w:type="numbering" w:default="1" w:styleId="Aucuneliste">
+  <w:style w:type="numbering" w:default="1" w:styleId="NoList">
     <w:name w:val="No List"/>
     <w:uiPriority w:val="99"/>
     <w:semiHidden/>
     <w:unhideWhenUsed/>
   </w:style>
-  <w:style w:type="paragraph" w:styleId="En-tte">
+  <w:style w:type="paragraph" w:styleId="Header">
     <w:name w:val="header"/>
     <w:basedOn w:val="Normal"/>
-    <w:link w:val="En-tteCar"/>
+    <w:link w:val="HeaderChar"/>
     <w:uiPriority w:val="99"/>
     <w:unhideWhenUsed/>
     <w:rsid w:val="00D33B8D"/>
@@ -2748,17 +2835,17 @@
       <w:spacing w:after="0" w:line="240" w:lineRule="auto"/>
     </w:pPr>
   </w:style>
-  <w:style w:type="character" w:customStyle="1" w:styleId="En-tteCar">
-    <w:name w:val="En-tête Car"/>
-    <w:basedOn w:val="Policepardfaut"/>
-    <w:link w:val="En-tte"/>
+  <w:style w:type="character" w:customStyle="1" w:styleId="HeaderChar">
+    <w:name w:val="Header Char"/>
+    <w:basedOn w:val="DefaultParagraphFont"/>
+    <w:link w:val="Header"/>
     <w:uiPriority w:val="99"/>
     <w:rsid w:val="00D33B8D"/>
   </w:style>
-  <w:style w:type="paragraph" w:styleId="Pieddepage">
+  <w:style w:type="paragraph" w:styleId="Footer">
     <w:name w:val="footer"/>
     <w:basedOn w:val="Normal"/>
-    <w:link w:val="PieddepageCar"/>
+    <w:link w:val="FooterChar"/>
     <w:uiPriority w:val="99"/>
     <w:unhideWhenUsed/>
     <w:rsid w:val="00D33B8D"/>
@@ -2770,22 +2857,22 @@
       <w:spacing w:after="0" w:line="240" w:lineRule="auto"/>
     </w:pPr>
   </w:style>
-  <w:style w:type="character" w:customStyle="1" w:styleId="PieddepageCar">
-    <w:name w:val="Pied de page Car"/>
-    <w:basedOn w:val="Policepardfaut"/>
-    <w:link w:val="Pieddepage"/>
+  <w:style w:type="character" w:customStyle="1" w:styleId="FooterChar">
+    <w:name w:val="Footer Char"/>
+    <w:basedOn w:val="DefaultParagraphFont"/>
+    <w:link w:val="Footer"/>
     <w:uiPriority w:val="99"/>
     <w:rsid w:val="00D33B8D"/>
   </w:style>
-  <w:style w:type="character" w:styleId="Numrodepage">
+  <w:style w:type="character" w:styleId="PageNumber">
     <w:name w:val="page number"/>
-    <w:basedOn w:val="Policepardfaut"/>
+    <w:basedOn w:val="DefaultParagraphFont"/>
     <w:rsid w:val="00397677"/>
   </w:style>
-  <w:style w:type="character" w:customStyle="1" w:styleId="Titre1Car">
-    <w:name w:val="Titre 1 Car"/>
-    <w:basedOn w:val="Policepardfaut"/>
-    <w:link w:val="Titre1"/>
+  <w:style w:type="character" w:customStyle="1" w:styleId="Heading1Char">
+    <w:name w:val="Heading 1 Char"/>
+    <w:basedOn w:val="DefaultParagraphFont"/>
+    <w:link w:val="Heading1"/>
     <w:uiPriority w:val="9"/>
     <w:rsid w:val="00492011"/>
     <w:rPr>
@@ -2795,9 +2882,9 @@
       <w:szCs w:val="32"/>
     </w:rPr>
   </w:style>
-  <w:style w:type="table" w:styleId="Grilledutableau">
+  <w:style w:type="table" w:styleId="TableGrid">
     <w:name w:val="Table Grid"/>
-    <w:basedOn w:val="TableauNormal"/>
+    <w:basedOn w:val="TableNormal"/>
     <w:uiPriority w:val="39"/>
     <w:rsid w:val="00CF02B5"/>
     <w:pPr>
@@ -2814,9 +2901,9 @@
       </w:tblBorders>
     </w:tblPr>
   </w:style>
-  <w:style w:type="character" w:styleId="lev">
+  <w:style w:type="character" w:styleId="Strong">
     <w:name w:val="Strong"/>
-    <w:basedOn w:val="Policepardfaut"/>
+    <w:basedOn w:val="DefaultParagraphFont"/>
     <w:uiPriority w:val="22"/>
     <w:qFormat/>
     <w:rsid w:val="00990500"/>
@@ -2825,10 +2912,10 @@
       <w:bCs/>
     </w:rPr>
   </w:style>
-  <w:style w:type="character" w:customStyle="1" w:styleId="Titre2Car">
-    <w:name w:val="Titre 2 Car"/>
-    <w:basedOn w:val="Policepardfaut"/>
-    <w:link w:val="Titre2"/>
+  <w:style w:type="character" w:customStyle="1" w:styleId="Heading2Char">
+    <w:name w:val="Heading 2 Char"/>
+    <w:basedOn w:val="DefaultParagraphFont"/>
+    <w:link w:val="Heading2"/>
     <w:uiPriority w:val="9"/>
     <w:rsid w:val="00023C1F"/>
     <w:rPr>
@@ -2838,7 +2925,7 @@
       <w:szCs w:val="26"/>
     </w:rPr>
   </w:style>
-  <w:style w:type="paragraph" w:styleId="Paragraphedeliste">
+  <w:style w:type="paragraph" w:styleId="ListParagraph">
     <w:name w:val="List Paragraph"/>
     <w:basedOn w:val="Normal"/>
     <w:uiPriority w:val="34"/>
@@ -2849,10 +2936,10 @@
       <w:contextualSpacing/>
     </w:pPr>
   </w:style>
-  <w:style w:type="paragraph" w:styleId="Textedebulles">
+  <w:style w:type="paragraph" w:styleId="BalloonText">
     <w:name w:val="Balloon Text"/>
     <w:basedOn w:val="Normal"/>
-    <w:link w:val="TextedebullesCar"/>
+    <w:link w:val="BalloonTextChar"/>
     <w:uiPriority w:val="99"/>
     <w:semiHidden/>
     <w:unhideWhenUsed/>
@@ -2866,10 +2953,10 @@
       <w:szCs w:val="16"/>
     </w:rPr>
   </w:style>
-  <w:style w:type="character" w:customStyle="1" w:styleId="TextedebullesCar">
-    <w:name w:val="Texte de bulles Car"/>
-    <w:basedOn w:val="Policepardfaut"/>
-    <w:link w:val="Textedebulles"/>
+  <w:style w:type="character" w:customStyle="1" w:styleId="BalloonTextChar">
+    <w:name w:val="Balloon Text Char"/>
+    <w:basedOn w:val="DefaultParagraphFont"/>
+    <w:link w:val="BalloonText"/>
     <w:uiPriority w:val="99"/>
     <w:semiHidden/>
     <w:rsid w:val="00E4669C"/>
@@ -2879,10 +2966,10 @@
       <w:szCs w:val="16"/>
     </w:rPr>
   </w:style>
-  <w:style w:type="character" w:customStyle="1" w:styleId="Titre3Car">
-    <w:name w:val="Titre 3 Car"/>
-    <w:basedOn w:val="Policepardfaut"/>
-    <w:link w:val="Titre3"/>
+  <w:style w:type="character" w:customStyle="1" w:styleId="Heading3Char">
+    <w:name w:val="Heading 3 Char"/>
+    <w:basedOn w:val="DefaultParagraphFont"/>
+    <w:link w:val="Heading3"/>
     <w:uiPriority w:val="9"/>
     <w:semiHidden/>
     <w:rsid w:val="005F3CF7"/>
@@ -2893,10 +2980,10 @@
       <w:color w:val="4472C4" w:themeColor="accent1"/>
     </w:rPr>
   </w:style>
-  <w:style w:type="character" w:customStyle="1" w:styleId="Titre4Car">
-    <w:name w:val="Titre 4 Car"/>
-    <w:basedOn w:val="Policepardfaut"/>
-    <w:link w:val="Titre4"/>
+  <w:style w:type="character" w:customStyle="1" w:styleId="Heading4Char">
+    <w:name w:val="Heading 4 Char"/>
+    <w:basedOn w:val="DefaultParagraphFont"/>
+    <w:link w:val="Heading4"/>
     <w:uiPriority w:val="9"/>
     <w:semiHidden/>
     <w:rsid w:val="005F3CF7"/>
@@ -2909,10 +2996,10 @@
       <w:color w:val="4472C4" w:themeColor="accent1"/>
     </w:rPr>
   </w:style>
-  <w:style w:type="character" w:customStyle="1" w:styleId="Titre5Car">
-    <w:name w:val="Titre 5 Car"/>
-    <w:basedOn w:val="Policepardfaut"/>
-    <w:link w:val="Titre5"/>
+  <w:style w:type="character" w:customStyle="1" w:styleId="Heading5Char">
+    <w:name w:val="Heading 5 Char"/>
+    <w:basedOn w:val="DefaultParagraphFont"/>
+    <w:link w:val="Heading5"/>
     <w:uiPriority w:val="9"/>
     <w:semiHidden/>
     <w:rsid w:val="005F3CF7"/>
@@ -2921,10 +3008,10 @@
       <w:color w:val="1F3763" w:themeColor="accent1" w:themeShade="7F"/>
     </w:rPr>
   </w:style>
-  <w:style w:type="character" w:customStyle="1" w:styleId="Titre6Car">
-    <w:name w:val="Titre 6 Car"/>
-    <w:basedOn w:val="Policepardfaut"/>
-    <w:link w:val="Titre6"/>
+  <w:style w:type="character" w:customStyle="1" w:styleId="Heading6Char">
+    <w:name w:val="Heading 6 Char"/>
+    <w:basedOn w:val="DefaultParagraphFont"/>
+    <w:link w:val="Heading6"/>
     <w:uiPriority w:val="9"/>
     <w:semiHidden/>
     <w:rsid w:val="005F3CF7"/>
@@ -2935,10 +3022,10 @@
       <w:color w:val="1F3763" w:themeColor="accent1" w:themeShade="7F"/>
     </w:rPr>
   </w:style>
-  <w:style w:type="character" w:customStyle="1" w:styleId="Titre7Car">
-    <w:name w:val="Titre 7 Car"/>
-    <w:basedOn w:val="Policepardfaut"/>
-    <w:link w:val="Titre7"/>
+  <w:style w:type="character" w:customStyle="1" w:styleId="Heading7Char">
+    <w:name w:val="Heading 7 Char"/>
+    <w:basedOn w:val="DefaultParagraphFont"/>
+    <w:link w:val="Heading7"/>
     <w:uiPriority w:val="9"/>
     <w:semiHidden/>
     <w:rsid w:val="005F3CF7"/>
@@ -2949,10 +3036,10 @@
       <w:color w:val="404040" w:themeColor="text1" w:themeTint="BF"/>
     </w:rPr>
   </w:style>
-  <w:style w:type="character" w:customStyle="1" w:styleId="Titre8Car">
-    <w:name w:val="Titre 8 Car"/>
-    <w:basedOn w:val="Policepardfaut"/>
-    <w:link w:val="Titre8"/>
+  <w:style w:type="character" w:customStyle="1" w:styleId="Heading8Char">
+    <w:name w:val="Heading 8 Char"/>
+    <w:basedOn w:val="DefaultParagraphFont"/>
+    <w:link w:val="Heading8"/>
     <w:uiPriority w:val="9"/>
     <w:semiHidden/>
     <w:rsid w:val="005F3CF7"/>
@@ -2963,10 +3050,10 @@
       <w:szCs w:val="20"/>
     </w:rPr>
   </w:style>
-  <w:style w:type="character" w:customStyle="1" w:styleId="Titre9Car">
-    <w:name w:val="Titre 9 Car"/>
-    <w:basedOn w:val="Policepardfaut"/>
-    <w:link w:val="Titre9"/>
+  <w:style w:type="character" w:customStyle="1" w:styleId="Heading9Char">
+    <w:name w:val="Heading 9 Char"/>
+    <w:basedOn w:val="DefaultParagraphFont"/>
+    <w:link w:val="Heading9"/>
     <w:uiPriority w:val="9"/>
     <w:semiHidden/>
     <w:rsid w:val="005F3CF7"/>
@@ -2979,11 +3066,11 @@
       <w:szCs w:val="20"/>
     </w:rPr>
   </w:style>
-  <w:style w:type="paragraph" w:styleId="Titre">
+  <w:style w:type="paragraph" w:styleId="Title">
     <w:name w:val="Title"/>
     <w:basedOn w:val="Normal"/>
     <w:next w:val="Normal"/>
-    <w:link w:val="TitreCar"/>
+    <w:link w:val="TitleChar"/>
     <w:uiPriority w:val="10"/>
     <w:qFormat/>
     <w:rsid w:val="005F3CF7"/>
@@ -3003,10 +3090,10 @@
       <w:szCs w:val="52"/>
     </w:rPr>
   </w:style>
-  <w:style w:type="character" w:customStyle="1" w:styleId="TitreCar">
-    <w:name w:val="Titre Car"/>
-    <w:basedOn w:val="Policepardfaut"/>
-    <w:link w:val="Titre"/>
+  <w:style w:type="character" w:customStyle="1" w:styleId="TitleChar">
+    <w:name w:val="Title Char"/>
+    <w:basedOn w:val="DefaultParagraphFont"/>
+    <w:link w:val="Title"/>
     <w:uiPriority w:val="10"/>
     <w:rsid w:val="005F3CF7"/>
     <w:rPr>

</xml_diff>